<commit_message>
Changed diagram to include sequence.
</commit_message>
<xml_diff>
--- a/overview.docx
+++ b/overview.docx
@@ -218,7 +218,7 @@
                 <v:shape id="_x0000_i1121" type="#_x0000_t75" style="width:218.25pt;height:403.5pt" o:ole="">
                   <v:imagedata r:id="rId7" o:title=""/>
                 </v:shape>
-                <o:OLEObject Type="Embed" ProgID="PBrush" ShapeID="_x0000_i1121" DrawAspect="Content" ObjectID="_1644663539" r:id="rId8"/>
+                <o:OLEObject Type="Embed" ProgID="PBrush" ShapeID="_x0000_i1121" DrawAspect="Content" ObjectID="_1644730408" r:id="rId8"/>
               </w:object>
             </w:r>
           </w:p>
@@ -342,7 +342,7 @@
                 <v:shape id="_x0000_i1120" type="#_x0000_t75" style="width:218.25pt;height:403.5pt" o:ole="">
                   <v:imagedata r:id="rId9" o:title=""/>
                 </v:shape>
-                <o:OLEObject Type="Embed" ProgID="PBrush" ShapeID="_x0000_i1120" DrawAspect="Content" ObjectID="_1644663540" r:id="rId10"/>
+                <o:OLEObject Type="Embed" ProgID="PBrush" ShapeID="_x0000_i1120" DrawAspect="Content" ObjectID="_1644730409" r:id="rId10"/>
               </w:object>
             </w:r>
           </w:p>
@@ -799,19 +799,19 @@
         </w:numPr>
       </w:pPr>
       <w:r>
-        <w:t xml:space="preserve">The text </w:t>
+        <w:t>The</w:t>
+      </w:r>
+      <w:r>
+        <w:t xml:space="preserve"> program compiles the</w:t>
+      </w:r>
+      <w:r>
+        <w:t xml:space="preserve"> text </w:t>
       </w:r>
       <w:r>
         <w:t xml:space="preserve">box </w:t>
       </w:r>
       <w:r>
-        <w:t xml:space="preserve">shown above gets </w:t>
-      </w:r>
-      <w:r>
-        <w:t>compiled</w:t>
-      </w:r>
-      <w:r>
-        <w:t xml:space="preserve"> into a tree of “code” objects</w:t>
+        <w:t>shown above into a tree of “code” objects</w:t>
       </w:r>
       <w:r>
         <w:t xml:space="preserve"> in memory.</w:t>
@@ -867,16 +867,14 @@
       <w:r>
         <w:t>different kinds of objects:</w:t>
       </w:r>
-    </w:p>
-    <w:p>
-      <w:pPr>
-        <w:pStyle w:val="ListParagraph"/>
-        <w:ind w:firstLine="720"/>
-      </w:pPr>
+      <w:bookmarkStart w:id="0" w:name="_GoBack"/>
+      <w:bookmarkEnd w:id="0"/>
+    </w:p>
+    <w:p>
       <w:r>
         <w:drawing>
-          <wp:inline distT="0" distB="0" distL="0" distR="0" wp14:anchorId="2BB62A77" wp14:editId="0687EA41">
-            <wp:extent cx="4439270" cy="2591162"/>
+          <wp:inline distT="0" distB="0" distL="0" distR="0" wp14:anchorId="4CBCAA06" wp14:editId="7C90DED6">
+            <wp:extent cx="5943600" cy="2197100"/>
             <wp:effectExtent l="0" t="0" r="0" b="0"/>
             <wp:docPr id="1" name="Picture 1"/>
             <wp:cNvGraphicFramePr>
@@ -898,7 +896,7 @@
                   <pic:spPr>
                     <a:xfrm>
                       <a:off x="0" y="0"/>
-                      <a:ext cx="4439270" cy="2591162"/>
+                      <a:ext cx="5943600" cy="2197100"/>
                     </a:xfrm>
                     <a:prstGeom prst="rect">
                       <a:avLst/>
@@ -5098,7 +5096,13 @@
         </w:numPr>
       </w:pPr>
       <w:r>
-        <w:t>Here’s another routine that uses the same Traverse method just to check for [when] codes in conditional arrows</w:t>
+        <w:t xml:space="preserve">Here’s another routine that uses the same Traverse method just to </w:t>
+      </w:r>
+      <w:r>
+        <w:t>execute</w:t>
+      </w:r>
+      <w:r>
+        <w:t xml:space="preserve"> [when] codes in conditional arrows</w:t>
       </w:r>
       <w:r>
         <w:t xml:space="preserve"> (the tree structure is irrelevant for when codes)</w:t>
@@ -6332,8 +6336,6 @@
         </w:rPr>
         <w:t xml:space="preserve">      }</w:t>
       </w:r>
-      <w:bookmarkStart w:id="0" w:name="_GoBack"/>
-      <w:bookmarkEnd w:id="0"/>
     </w:p>
     <w:sectPr>
       <w:pgSz w:w="12240" w:h="15840"/>

</xml_diff>

<commit_message>
Improved the overview doc.
</commit_message>
<xml_diff>
--- a/overview.docx
+++ b/overview.docx
@@ -215,10 +215,10 @@
                   <v:path o:extrusionok="f" gradientshapeok="t" o:connecttype="rect"/>
                   <o:lock v:ext="edit" aspectratio="t"/>
                 </v:shapetype>
-                <v:shape id="_x0000_i1121" type="#_x0000_t75" style="width:218.25pt;height:403.5pt" o:ole="">
+                <v:shape id="_x0000_i1025" type="#_x0000_t75" style="width:218.25pt;height:403.5pt" o:ole="">
                   <v:imagedata r:id="rId7" o:title=""/>
                 </v:shape>
-                <o:OLEObject Type="Embed" ProgID="PBrush" ShapeID="_x0000_i1121" DrawAspect="Content" ObjectID="_1644730408" r:id="rId8"/>
+                <o:OLEObject Type="Embed" ProgID="PBrush" ShapeID="_x0000_i1025" DrawAspect="Content" ObjectID="_1645098360" r:id="rId8"/>
               </w:object>
             </w:r>
           </w:p>
@@ -339,10 +339,10 @@
           <w:p>
             <w:r>
               <w:object w:dxaOrig="4365" w:dyaOrig="8070" w14:anchorId="417E4BF5">
-                <v:shape id="_x0000_i1120" type="#_x0000_t75" style="width:218.25pt;height:403.5pt" o:ole="">
+                <v:shape id="_x0000_i1026" type="#_x0000_t75" style="width:218.25pt;height:403.5pt" o:ole="">
                   <v:imagedata r:id="rId9" o:title=""/>
                 </v:shape>
-                <o:OLEObject Type="Embed" ProgID="PBrush" ShapeID="_x0000_i1120" DrawAspect="Content" ObjectID="_1644730409" r:id="rId10"/>
+                <o:OLEObject Type="Embed" ProgID="PBrush" ShapeID="_x0000_i1026" DrawAspect="Content" ObjectID="_1645098361" r:id="rId10"/>
               </w:object>
             </w:r>
           </w:p>
@@ -370,7 +370,16 @@
         <w:t xml:space="preserve"> code</w:t>
       </w:r>
       <w:r>
-        <w:t xml:space="preserve"> for the story </w:t>
+        <w:t xml:space="preserve"> for </w:t>
+      </w:r>
+      <w:r>
+        <w:t xml:space="preserve">game </w:t>
+      </w:r>
+      <w:r>
+        <w:t>stor</w:t>
+      </w:r>
+      <w:r>
+        <w:t xml:space="preserve">ies </w:t>
       </w:r>
       <w:proofErr w:type="gramStart"/>
       <w:r>
@@ -624,15 +633,18 @@
       </w:r>
     </w:p>
     <w:p>
+      <w:pPr>
+        <w:ind w:firstLine="720"/>
+      </w:pPr>
       <w:r>
         <w:rPr>
           <w:noProof/>
         </w:rPr>
         <w:drawing>
-          <wp:inline distT="0" distB="0" distL="0" distR="0" wp14:anchorId="18A779F1" wp14:editId="06A1DF01">
-            <wp:extent cx="6559378" cy="3733800"/>
+          <wp:inline distT="0" distB="0" distL="0" distR="0" wp14:anchorId="1AAE0C81" wp14:editId="4A7043A1">
+            <wp:extent cx="5317257" cy="3800475"/>
             <wp:effectExtent l="0" t="0" r="0" b="0"/>
-            <wp:docPr id="7" name="Picture 7"/>
+            <wp:docPr id="9" name="Picture 9"/>
             <wp:cNvGraphicFramePr>
               <a:graphicFrameLocks xmlns:a="http://schemas.openxmlformats.org/drawingml/2006/main" noChangeAspect="1"/>
             </wp:cNvGraphicFramePr>
@@ -640,7 +652,7 @@
               <a:graphicData uri="http://schemas.openxmlformats.org/drawingml/2006/picture">
                 <pic:pic xmlns:pic="http://schemas.openxmlformats.org/drawingml/2006/picture">
                   <pic:nvPicPr>
-                    <pic:cNvPr id="0" name="Picture 102"/>
+                    <pic:cNvPr id="0" name="Picture 7"/>
                     <pic:cNvPicPr>
                       <a:picLocks noChangeAspect="1" noChangeArrowheads="1"/>
                     </pic:cNvPicPr>
@@ -661,7 +673,7 @@
                   <pic:spPr bwMode="auto">
                     <a:xfrm>
                       <a:off x="0" y="0"/>
-                      <a:ext cx="6567022" cy="3738151"/>
+                      <a:ext cx="5350983" cy="3824580"/>
                     </a:xfrm>
                     <a:prstGeom prst="rect">
                       <a:avLst/>
@@ -787,6 +799,12 @@
         <w:t xml:space="preserve"> works</w:t>
       </w:r>
       <w:r>
+        <w:t>. The</w:t>
+      </w:r>
+      <w:r>
+        <w:t xml:space="preserve"> code uses the object-oriented and functional features of C# to implement execution of code trees in a simple, expressive, and versatile way</w:t>
+      </w:r>
+      <w:r>
         <w:t>:</w:t>
       </w:r>
     </w:p>
@@ -865,13 +883,17 @@
         <w:t xml:space="preserve">, containing </w:t>
       </w:r>
       <w:r>
-        <w:t>different kinds of objects:</w:t>
-      </w:r>
-      <w:bookmarkStart w:id="0" w:name="_GoBack"/>
-      <w:bookmarkEnd w:id="0"/>
-    </w:p>
-    <w:p>
-      <w:r>
+        <w:t>different kinds of objects</w:t>
+      </w:r>
+      <w:r>
+        <w:t xml:space="preserve">. This is different from the usual binary tree where all the nodes are the same type: </w:t>
+      </w:r>
+    </w:p>
+    <w:p>
+      <w:r>
+        <w:rPr>
+          <w:noProof/>
+        </w:rPr>
         <w:drawing>
           <wp:inline distT="0" distB="0" distL="0" distR="0" wp14:anchorId="4CBCAA06" wp14:editId="7C90DED6">
             <wp:extent cx="5943600" cy="2197100"/>
@@ -1286,6 +1308,7 @@
         <w:t>originalSourceText</w:t>
       </w:r>
       <w:proofErr w:type="spellEnd"/>
+      <w:proofErr w:type="gramStart"/>
       <w:r>
         <w:rPr>
           <w:rFonts w:ascii="Consolas" w:hAnsi="Consolas" w:cs="Consolas"/>
@@ -1295,30 +1318,7 @@
         </w:rPr>
         <w:t>);</w:t>
       </w:r>
-    </w:p>
-    <w:p>
-      <w:pPr>
-        <w:autoSpaceDE w:val="0"/>
-        <w:autoSpaceDN w:val="0"/>
-        <w:adjustRightInd w:val="0"/>
-        <w:spacing w:after="0" w:line="240" w:lineRule="auto"/>
-        <w:ind w:left="720"/>
-        <w:rPr>
-          <w:rFonts w:ascii="Consolas" w:hAnsi="Consolas" w:cs="Consolas"/>
-          <w:color w:val="000000"/>
-          <w:sz w:val="18"/>
-          <w:szCs w:val="18"/>
-        </w:rPr>
-      </w:pPr>
-      <w:r>
-        <w:rPr>
-          <w:rFonts w:ascii="Consolas" w:hAnsi="Consolas" w:cs="Consolas"/>
-          <w:color w:val="000000"/>
-          <w:sz w:val="18"/>
-          <w:szCs w:val="18"/>
-        </w:rPr>
-        <w:t xml:space="preserve">   }</w:t>
-      </w:r>
+      <w:proofErr w:type="gramEnd"/>
     </w:p>
     <w:p>
       <w:pPr>
@@ -1330,7 +1330,13 @@
       </w:pPr>
       <w:r>
         <w:lastRenderedPageBreak/>
-        <w:t>Every derived code class implements the Traverse function appropriately for itself.</w:t>
+        <w:t xml:space="preserve">Every derived </w:t>
+      </w:r>
+      <w:r>
+        <w:t>C</w:t>
+      </w:r>
+      <w:r>
+        <w:t>ode class implements the Traverse function appropriately for itself.</w:t>
       </w:r>
       <w:r>
         <w:t xml:space="preserve"> </w:t>
@@ -1506,8 +1512,19 @@
           <w:sz w:val="18"/>
           <w:szCs w:val="18"/>
         </w:rPr>
-        <w:t xml:space="preserve"> List&lt;Expression&gt; Expressions;</w:t>
-      </w:r>
+        <w:t xml:space="preserve"> List&lt;Expression&gt; </w:t>
+      </w:r>
+      <w:proofErr w:type="gramStart"/>
+      <w:r>
+        <w:rPr>
+          <w:rFonts w:ascii="Consolas" w:hAnsi="Consolas" w:cs="Consolas"/>
+          <w:color w:val="000000"/>
+          <w:sz w:val="18"/>
+          <w:szCs w:val="18"/>
+        </w:rPr>
+        <w:t>Expressions;</w:t>
+      </w:r>
+      <w:proofErr w:type="gramEnd"/>
     </w:p>
     <w:p>
       <w:pPr>
@@ -2178,6 +2195,7 @@
         <w:t>originalSourceText</w:t>
       </w:r>
       <w:proofErr w:type="spellEnd"/>
+      <w:proofErr w:type="gramStart"/>
       <w:r>
         <w:rPr>
           <w:rFonts w:ascii="Consolas" w:hAnsi="Consolas" w:cs="Consolas"/>
@@ -2187,6 +2205,7 @@
         </w:rPr>
         <w:t>);</w:t>
       </w:r>
+      <w:proofErr w:type="gramEnd"/>
     </w:p>
     <w:p>
       <w:pPr>
@@ -2351,6 +2370,7 @@
         <w:t>originalSourceText</w:t>
       </w:r>
       <w:proofErr w:type="spellEnd"/>
+      <w:proofErr w:type="gramStart"/>
       <w:r>
         <w:rPr>
           <w:rFonts w:ascii="Consolas" w:hAnsi="Consolas" w:cs="Consolas"/>
@@ -2360,6 +2380,7 @@
         </w:rPr>
         <w:t>);</w:t>
       </w:r>
+      <w:proofErr w:type="gramEnd"/>
     </w:p>
     <w:p>
       <w:pPr>
@@ -2682,104 +2703,6 @@
           <w:szCs w:val="19"/>
         </w:rPr>
         <w:t xml:space="preserve"> List&lt;Code&gt;();</w:t>
-      </w:r>
-    </w:p>
-    <w:p>
-      <w:pPr>
-        <w:autoSpaceDE w:val="0"/>
-        <w:autoSpaceDN w:val="0"/>
-        <w:adjustRightInd w:val="0"/>
-        <w:spacing w:after="0" w:line="240" w:lineRule="auto"/>
-        <w:ind w:left="720"/>
-        <w:rPr>
-          <w:rFonts w:ascii="Consolas" w:hAnsi="Consolas" w:cs="Consolas"/>
-          <w:color w:val="000000"/>
-          <w:sz w:val="19"/>
-          <w:szCs w:val="19"/>
-        </w:rPr>
-      </w:pPr>
-      <w:r>
-        <w:rPr>
-          <w:rFonts w:ascii="Consolas" w:hAnsi="Consolas" w:cs="Consolas"/>
-          <w:color w:val="000000"/>
-          <w:sz w:val="19"/>
-          <w:szCs w:val="19"/>
-        </w:rPr>
-        <w:t xml:space="preserve">      </w:t>
-      </w:r>
-      <w:r>
-        <w:rPr>
-          <w:rFonts w:ascii="Consolas" w:hAnsi="Consolas" w:cs="Consolas"/>
-          <w:color w:val="0000FF"/>
-          <w:sz w:val="19"/>
-          <w:szCs w:val="19"/>
-        </w:rPr>
-        <w:t>private</w:t>
-      </w:r>
-      <w:r>
-        <w:rPr>
-          <w:rFonts w:ascii="Consolas" w:hAnsi="Consolas" w:cs="Consolas"/>
-          <w:color w:val="000000"/>
-          <w:sz w:val="19"/>
-          <w:szCs w:val="19"/>
-        </w:rPr>
-        <w:t xml:space="preserve"> </w:t>
-      </w:r>
-      <w:r>
-        <w:rPr>
-          <w:rFonts w:ascii="Consolas" w:hAnsi="Consolas" w:cs="Consolas"/>
-          <w:color w:val="0000FF"/>
-          <w:sz w:val="19"/>
-          <w:szCs w:val="19"/>
-        </w:rPr>
-        <w:t>string</w:t>
-      </w:r>
-      <w:r>
-        <w:rPr>
-          <w:rFonts w:ascii="Consolas" w:hAnsi="Consolas" w:cs="Consolas"/>
-          <w:color w:val="000000"/>
-          <w:sz w:val="19"/>
-          <w:szCs w:val="19"/>
-        </w:rPr>
-        <w:t xml:space="preserve"> </w:t>
-      </w:r>
-      <w:proofErr w:type="spellStart"/>
-      <w:r>
-        <w:rPr>
-          <w:rFonts w:ascii="Consolas" w:hAnsi="Consolas" w:cs="Consolas"/>
-          <w:color w:val="000000"/>
-          <w:sz w:val="19"/>
-          <w:szCs w:val="19"/>
-        </w:rPr>
-        <w:t>SourceText</w:t>
-      </w:r>
-      <w:proofErr w:type="spellEnd"/>
-      <w:r>
-        <w:rPr>
-          <w:rFonts w:ascii="Consolas" w:hAnsi="Consolas" w:cs="Consolas"/>
-          <w:color w:val="000000"/>
-          <w:sz w:val="19"/>
-          <w:szCs w:val="19"/>
-        </w:rPr>
-        <w:t xml:space="preserve"> = </w:t>
-      </w:r>
-      <w:r>
-        <w:rPr>
-          <w:rFonts w:ascii="Consolas" w:hAnsi="Consolas" w:cs="Consolas"/>
-          <w:color w:val="0000FF"/>
-          <w:sz w:val="19"/>
-          <w:szCs w:val="19"/>
-        </w:rPr>
-        <w:t>null</w:t>
-      </w:r>
-      <w:r>
-        <w:rPr>
-          <w:rFonts w:ascii="Consolas" w:hAnsi="Consolas" w:cs="Consolas"/>
-          <w:color w:val="000000"/>
-          <w:sz w:val="19"/>
-          <w:szCs w:val="19"/>
-        </w:rPr>
-        <w:t>;</w:t>
       </w:r>
     </w:p>
     <w:p>
@@ -3229,17 +3152,11 @@
       </w:pPr>
       <w:proofErr w:type="spellStart"/>
       <w:r>
-        <w:t>Character</w:t>
-      </w:r>
-      <w:r>
-        <w:t>Code</w:t>
+        <w:t>CharacterCode</w:t>
       </w:r>
       <w:proofErr w:type="spellEnd"/>
       <w:r>
-        <w:t xml:space="preserve"> </w:t>
-      </w:r>
-      <w:r>
-        <w:t>does no traversal. It just lets you examine</w:t>
+        <w:t xml:space="preserve"> does no traversal. It just lets you examine</w:t>
       </w:r>
       <w:r>
         <w:t xml:space="preserve"> the characters</w:t>
@@ -3852,25 +3769,69 @@
         <w:t xml:space="preserve">client </w:t>
       </w:r>
       <w:r>
-        <w:t>function that creates final text strings</w:t>
+        <w:t xml:space="preserve">function that </w:t>
+      </w:r>
+      <w:r>
+        <w:t xml:space="preserve">uses Traverse to </w:t>
+      </w:r>
+      <w:r>
+        <w:t>create final text strings</w:t>
       </w:r>
       <w:r>
         <w:t>. It</w:t>
       </w:r>
       <w:r>
-        <w:t xml:space="preserve"> call</w:t>
+        <w:t xml:space="preserve"> </w:t>
+      </w:r>
+      <w:r>
+        <w:t xml:space="preserve">passes in a lambda for the </w:t>
+      </w:r>
+      <w:proofErr w:type="spellStart"/>
+      <w:r>
+        <w:t>examine</w:t>
+      </w:r>
+      <w:proofErr w:type="spellEnd"/>
+      <w:r>
+        <w:t xml:space="preserve"> function. The lambda</w:t>
+      </w:r>
+      <w:r>
+        <w:t xml:space="preserve"> check</w:t>
       </w:r>
       <w:r>
         <w:t>s</w:t>
       </w:r>
       <w:r>
-        <w:t xml:space="preserve"> the abstract Traverse function, then check</w:t>
+        <w:t xml:space="preserve"> what kind of </w:t>
+      </w:r>
+      <w:r>
+        <w:t xml:space="preserve">concrete </w:t>
+      </w:r>
+      <w:r>
+        <w:t>object</w:t>
       </w:r>
       <w:r>
         <w:t>s</w:t>
       </w:r>
       <w:r>
-        <w:t xml:space="preserve"> what kind of concrete object it got:</w:t>
+        <w:t xml:space="preserve"> it </w:t>
+      </w:r>
+      <w:r>
+        <w:t xml:space="preserve">is </w:t>
+      </w:r>
+      <w:r>
+        <w:t>g</w:t>
+      </w:r>
+      <w:r>
+        <w:t>etting</w:t>
+      </w:r>
+      <w:r>
+        <w:t xml:space="preserve"> in order to build up the string, and determine which </w:t>
+      </w:r>
+      <w:r>
+        <w:t>branch “if” operations should take</w:t>
+      </w:r>
+      <w:r>
+        <w:t>:</w:t>
       </w:r>
     </w:p>
     <w:p>
@@ -4059,7 +4020,17 @@
           <w:sz w:val="18"/>
           <w:szCs w:val="18"/>
         </w:rPr>
-        <w:t>""</w:t>
+        <w:t>"</w:t>
+      </w:r>
+      <w:proofErr w:type="gramStart"/>
+      <w:r>
+        <w:rPr>
+          <w:rFonts w:ascii="Consolas" w:hAnsi="Consolas" w:cs="Consolas"/>
+          <w:color w:val="A31515"/>
+          <w:sz w:val="18"/>
+          <w:szCs w:val="18"/>
+        </w:rPr>
+        <w:t>"</w:t>
       </w:r>
       <w:r>
         <w:rPr>
@@ -4070,6 +4041,7 @@
         </w:rPr>
         <w:t>;</w:t>
       </w:r>
+      <w:proofErr w:type="gramEnd"/>
     </w:p>
     <w:p>
       <w:pPr>
@@ -4352,7 +4324,17 @@
           <w:sz w:val="18"/>
           <w:szCs w:val="18"/>
         </w:rPr>
-        <w:t>characterCode.Characters</w:t>
+        <w:t>characterCode.</w:t>
+      </w:r>
+      <w:proofErr w:type="gramStart"/>
+      <w:r>
+        <w:rPr>
+          <w:rFonts w:ascii="Consolas" w:hAnsi="Consolas" w:cs="Consolas"/>
+          <w:color w:val="000000"/>
+          <w:sz w:val="18"/>
+          <w:szCs w:val="18"/>
+        </w:rPr>
+        <w:t>Characters</w:t>
       </w:r>
       <w:proofErr w:type="spellEnd"/>
       <w:r>
@@ -4364,6 +4346,7 @@
         </w:rPr>
         <w:t>;</w:t>
       </w:r>
+      <w:proofErr w:type="gramEnd"/>
     </w:p>
     <w:p>
       <w:pPr>
@@ -4390,6 +4373,7 @@
         </w:rPr>
         <w:t xml:space="preserve">                  </w:t>
       </w:r>
+      <w:proofErr w:type="gramStart"/>
       <w:r>
         <w:rPr>
           <w:rFonts w:ascii="Consolas" w:hAnsi="Consolas" w:cs="Consolas"/>
@@ -4408,6 +4392,7 @@
         </w:rPr>
         <w:t>;</w:t>
       </w:r>
+      <w:proofErr w:type="gramEnd"/>
     </w:p>
     <w:p>
       <w:pPr>
@@ -4596,6 +4581,8 @@
         </w:rPr>
         <w:t xml:space="preserve"> var trace, </w:t>
       </w:r>
+      <w:bookmarkStart w:id="0" w:name="_GoBack"/>
+      <w:bookmarkEnd w:id="0"/>
       <w:proofErr w:type="spellStart"/>
       <w:r>
         <w:rPr>
@@ -4814,6 +4801,7 @@
         </w:rPr>
         <w:t xml:space="preserve">                  </w:t>
       </w:r>
+      <w:proofErr w:type="gramStart"/>
       <w:r>
         <w:rPr>
           <w:rFonts w:ascii="Consolas" w:hAnsi="Consolas" w:cs="Consolas"/>
@@ -4832,6 +4820,7 @@
         </w:rPr>
         <w:t>;</w:t>
       </w:r>
+      <w:proofErr w:type="gramEnd"/>
     </w:p>
     <w:p>
       <w:pPr>
@@ -4902,6 +4891,7 @@
         </w:rPr>
         <w:t xml:space="preserve"> </w:t>
       </w:r>
+      <w:proofErr w:type="gramStart"/>
       <w:r>
         <w:rPr>
           <w:rFonts w:ascii="Consolas" w:hAnsi="Consolas" w:cs="Consolas"/>
@@ -4920,6 +4910,7 @@
         </w:rPr>
         <w:t>;</w:t>
       </w:r>
+      <w:proofErr w:type="gramEnd"/>
     </w:p>
     <w:p>
       <w:pPr>
@@ -5043,8 +5034,19 @@
           <w:sz w:val="18"/>
           <w:szCs w:val="18"/>
         </w:rPr>
-        <w:t>(accumulator);</w:t>
-      </w:r>
+        <w:t>(accumulator</w:t>
+      </w:r>
+      <w:proofErr w:type="gramStart"/>
+      <w:r>
+        <w:rPr>
+          <w:rFonts w:ascii="Consolas" w:hAnsi="Consolas" w:cs="Consolas"/>
+          <w:color w:val="000000"/>
+          <w:sz w:val="18"/>
+          <w:szCs w:val="18"/>
+        </w:rPr>
+        <w:t>);</w:t>
+      </w:r>
+      <w:proofErr w:type="gramEnd"/>
     </w:p>
     <w:p>
       <w:pPr>
@@ -5407,7 +5409,17 @@
           <w:sz w:val="18"/>
           <w:szCs w:val="18"/>
         </w:rPr>
-        <w:t>""</w:t>
+        <w:t>"</w:t>
+      </w:r>
+      <w:proofErr w:type="gramStart"/>
+      <w:r>
+        <w:rPr>
+          <w:rFonts w:ascii="Consolas" w:hAnsi="Consolas" w:cs="Consolas"/>
+          <w:color w:val="A31515"/>
+          <w:sz w:val="18"/>
+          <w:szCs w:val="18"/>
+        </w:rPr>
+        <w:t>"</w:t>
       </w:r>
       <w:r>
         <w:rPr>
@@ -5418,6 +5430,7 @@
         </w:rPr>
         <w:t>;</w:t>
       </w:r>
+      <w:proofErr w:type="gramEnd"/>
     </w:p>
     <w:p>
       <w:pPr>
@@ -5513,6 +5526,7 @@
         </w:rPr>
         <w:t xml:space="preserve"> = </w:t>
       </w:r>
+      <w:proofErr w:type="gramStart"/>
       <w:r>
         <w:rPr>
           <w:rFonts w:ascii="Consolas" w:hAnsi="Consolas" w:cs="Consolas"/>
@@ -5531,6 +5545,7 @@
         </w:rPr>
         <w:t>;</w:t>
       </w:r>
+      <w:proofErr w:type="gramEnd"/>
     </w:p>
     <w:p>
       <w:pPr>
@@ -5593,6 +5608,7 @@
         </w:rPr>
         <w:t xml:space="preserve"> = </w:t>
       </w:r>
+      <w:proofErr w:type="gramStart"/>
       <w:r>
         <w:rPr>
           <w:rFonts w:ascii="Consolas" w:hAnsi="Consolas" w:cs="Consolas"/>
@@ -5611,6 +5627,7 @@
         </w:rPr>
         <w:t>;</w:t>
       </w:r>
+      <w:proofErr w:type="gramEnd"/>
     </w:p>
     <w:p>
       <w:pPr>
@@ -5867,6 +5884,7 @@
         </w:rPr>
         <w:t xml:space="preserve"> = </w:t>
       </w:r>
+      <w:proofErr w:type="gramStart"/>
       <w:r>
         <w:rPr>
           <w:rFonts w:ascii="Consolas" w:hAnsi="Consolas" w:cs="Consolas"/>
@@ -5885,6 +5903,7 @@
         </w:rPr>
         <w:t>;</w:t>
       </w:r>
+      <w:proofErr w:type="gramEnd"/>
     </w:p>
     <w:p>
       <w:pPr>
@@ -6060,6 +6079,7 @@
         </w:rPr>
         <w:t xml:space="preserve"> = </w:t>
       </w:r>
+      <w:proofErr w:type="gramStart"/>
       <w:r>
         <w:rPr>
           <w:rFonts w:ascii="Consolas" w:hAnsi="Consolas" w:cs="Consolas"/>
@@ -6078,6 +6098,7 @@
         </w:rPr>
         <w:t>;</w:t>
       </w:r>
+      <w:proofErr w:type="gramEnd"/>
     </w:p>
     <w:p>
       <w:pPr>
@@ -6144,6 +6165,7 @@
         </w:rPr>
         <w:t xml:space="preserve"> </w:t>
       </w:r>
+      <w:proofErr w:type="gramStart"/>
       <w:r>
         <w:rPr>
           <w:rFonts w:ascii="Consolas" w:hAnsi="Consolas" w:cs="Consolas"/>
@@ -6162,6 +6184,7 @@
         </w:rPr>
         <w:t>;</w:t>
       </w:r>
+      <w:proofErr w:type="gramEnd"/>
     </w:p>
     <w:p>
       <w:pPr>
@@ -6228,8 +6251,19 @@
           <w:sz w:val="18"/>
           <w:szCs w:val="18"/>
         </w:rPr>
-        <w:t xml:space="preserve"> = trace;</w:t>
-      </w:r>
+        <w:t xml:space="preserve"> = </w:t>
+      </w:r>
+      <w:proofErr w:type="gramStart"/>
+      <w:r>
+        <w:rPr>
+          <w:rFonts w:ascii="Consolas" w:hAnsi="Consolas" w:cs="Consolas"/>
+          <w:color w:val="000000"/>
+          <w:sz w:val="18"/>
+          <w:szCs w:val="18"/>
+        </w:rPr>
+        <w:t>trace;</w:t>
+      </w:r>
+      <w:proofErr w:type="gramEnd"/>
     </w:p>
     <w:p>
       <w:pPr>
@@ -6303,6 +6337,7 @@
         <w:t>hadWhen</w:t>
       </w:r>
       <w:proofErr w:type="spellEnd"/>
+      <w:proofErr w:type="gramStart"/>
       <w:r>
         <w:rPr>
           <w:rFonts w:ascii="Consolas" w:hAnsi="Consolas" w:cs="Consolas"/>
@@ -6312,6 +6347,7 @@
         </w:rPr>
         <w:t>);</w:t>
       </w:r>
+      <w:proofErr w:type="gramEnd"/>
     </w:p>
     <w:p>
       <w:pPr>
@@ -6336,6 +6372,20 @@
         </w:rPr>
         <w:t xml:space="preserve">      }</w:t>
       </w:r>
+    </w:p>
+    <w:p>
+      <w:pPr>
+        <w:autoSpaceDE w:val="0"/>
+        <w:autoSpaceDN w:val="0"/>
+        <w:adjustRightInd w:val="0"/>
+        <w:spacing w:after="0" w:line="240" w:lineRule="auto"/>
+        <w:rPr>
+          <w:rFonts w:ascii="Consolas" w:hAnsi="Consolas" w:cs="Consolas"/>
+          <w:color w:val="000000"/>
+          <w:sz w:val="18"/>
+          <w:szCs w:val="18"/>
+        </w:rPr>
+      </w:pPr>
     </w:p>
     <w:sectPr>
       <w:pgSz w:w="12240" w:h="15840"/>

</xml_diff>

<commit_message>
Got rid of temp files.
</commit_message>
<xml_diff>
--- a/overview.docx
+++ b/overview.docx
@@ -218,7 +218,7 @@
                 <v:shape id="_x0000_i1025" type="#_x0000_t75" style="width:218.25pt;height:403.5pt" o:ole="">
                   <v:imagedata r:id="rId7" o:title=""/>
                 </v:shape>
-                <o:OLEObject Type="Embed" ProgID="PBrush" ShapeID="_x0000_i1025" DrawAspect="Content" ObjectID="_1645170443" r:id="rId8"/>
+                <o:OLEObject Type="Embed" ProgID="PBrush" ShapeID="_x0000_i1025" DrawAspect="Content" ObjectID="_1645173241" r:id="rId8"/>
               </w:object>
             </w:r>
           </w:p>
@@ -342,7 +342,7 @@
                 <v:shape id="_x0000_i1026" type="#_x0000_t75" style="width:218.25pt;height:403.5pt" o:ole="">
                   <v:imagedata r:id="rId9" o:title=""/>
                 </v:shape>
-                <o:OLEObject Type="Embed" ProgID="PBrush" ShapeID="_x0000_i1026" DrawAspect="Content" ObjectID="_1645170444" r:id="rId10"/>
+                <o:OLEObject Type="Embed" ProgID="PBrush" ShapeID="_x0000_i1026" DrawAspect="Content" ObjectID="_1645173242" r:id="rId10"/>
               </w:object>
             </w:r>
           </w:p>
@@ -882,8 +882,6 @@
       <w:r>
         <w:t>contain</w:t>
       </w:r>
-      <w:bookmarkStart w:id="0" w:name="_GoBack"/>
-      <w:bookmarkEnd w:id="0"/>
       <w:r>
         <w:t>s</w:t>
       </w:r>
@@ -975,7 +973,12 @@
         <w:t xml:space="preserve"> and links</w:t>
       </w:r>
       <w:r>
-        <w:t xml:space="preserve"> are different, they all implement the same “Traverse” function, which is defined in the abstract base class, “Code”:</w:t>
+        <w:t xml:space="preserve"> are different, they all implement the same “Traverse” </w:t>
+      </w:r>
+      <w:bookmarkStart w:id="0" w:name="_GoBack"/>
+      <w:bookmarkEnd w:id="0"/>
+      <w:r>
+        <w:t>function, which is defined in the abstract base class, “Code”:</w:t>
       </w:r>
     </w:p>
     <w:p>

</xml_diff>